<commit_message>
Attempting to reduce word count.
</commit_message>
<xml_diff>
--- a/docs/report/attached_documents/meetings.docx
+++ b/docs/report/attached_documents/meetings.docx
@@ -1374,6 +1374,288 @@
                 <w:color w:val="000000"/>
               </w:rPr>
               <w:t>Need to create a plan for the report.</w:t>
+            </w:r>
+          </w:p>
+        </w:tc>
+      </w:tr>
+      <w:tr>
+        <w:tc>
+          <w:tcPr>
+            <w:tcW w:w="2426" w:type="dxa"/>
+          </w:tcPr>
+          <w:p>
+            <w:pPr>
+              <w:pStyle w:val="Textbody"/>
+              <w:rPr>
+                <w:rFonts w:asciiTheme="minorHAnsi" w:hAnsiTheme="minorHAnsi" w:cstheme="minorHAnsi"/>
+                <w:color w:val="000000"/>
+              </w:rPr>
+            </w:pPr>
+            <w:r>
+              <w:rPr>
+                <w:rFonts w:asciiTheme="minorHAnsi" w:hAnsiTheme="minorHAnsi" w:cstheme="minorHAnsi"/>
+                <w:color w:val="000000"/>
+              </w:rPr>
+              <w:t>8</w:t>
+            </w:r>
+          </w:p>
+        </w:tc>
+        <w:tc>
+          <w:tcPr>
+            <w:tcW w:w="1397" w:type="dxa"/>
+          </w:tcPr>
+          <w:p>
+            <w:pPr>
+              <w:pStyle w:val="Textbody"/>
+              <w:rPr>
+                <w:rFonts w:asciiTheme="minorHAnsi" w:hAnsiTheme="minorHAnsi" w:cstheme="minorHAnsi"/>
+                <w:color w:val="000000"/>
+              </w:rPr>
+            </w:pPr>
+            <w:r>
+              <w:rPr>
+                <w:rFonts w:asciiTheme="minorHAnsi" w:hAnsiTheme="minorHAnsi" w:cstheme="minorHAnsi"/>
+                <w:color w:val="000000"/>
+              </w:rPr>
+              <w:t>28/04/2023</w:t>
+            </w:r>
+          </w:p>
+        </w:tc>
+        <w:tc>
+          <w:tcPr>
+            <w:tcW w:w="1701" w:type="dxa"/>
+          </w:tcPr>
+          <w:p>
+            <w:pPr>
+              <w:pStyle w:val="Textbody"/>
+              <w:rPr>
+                <w:rFonts w:asciiTheme="minorHAnsi" w:hAnsiTheme="minorHAnsi" w:cstheme="minorHAnsi"/>
+                <w:color w:val="000000"/>
+              </w:rPr>
+            </w:pPr>
+            <w:r>
+              <w:rPr>
+                <w:rFonts w:asciiTheme="minorHAnsi" w:hAnsiTheme="minorHAnsi" w:cstheme="minorHAnsi"/>
+                <w:color w:val="000000"/>
+              </w:rPr>
+              <w:t>45 Minutes</w:t>
+            </w:r>
+          </w:p>
+        </w:tc>
+        <w:tc>
+          <w:tcPr>
+            <w:tcW w:w="4182" w:type="dxa"/>
+          </w:tcPr>
+          <w:p>
+            <w:pPr>
+              <w:pStyle w:val="TableContents"/>
+              <w:numPr>
+                <w:ilvl w:val="0"/>
+                <w:numId w:val="3"/>
+              </w:numPr>
+              <w:rPr>
+                <w:rFonts w:asciiTheme="minorHAnsi" w:hAnsiTheme="minorHAnsi" w:cstheme="minorHAnsi"/>
+                <w:color w:val="000000"/>
+              </w:rPr>
+            </w:pPr>
+            <w:r>
+              <w:rPr>
+                <w:rFonts w:asciiTheme="minorHAnsi" w:hAnsiTheme="minorHAnsi" w:cstheme="minorHAnsi"/>
+                <w:color w:val="000000"/>
+              </w:rPr>
+              <w:t>Discussed report draft feedback.</w:t>
+            </w:r>
+          </w:p>
+          <w:p>
+            <w:pPr>
+              <w:pStyle w:val="TableContents"/>
+              <w:numPr>
+                <w:ilvl w:val="0"/>
+                <w:numId w:val="3"/>
+              </w:numPr>
+              <w:rPr>
+                <w:rFonts w:asciiTheme="minorHAnsi" w:hAnsiTheme="minorHAnsi" w:cstheme="minorHAnsi"/>
+                <w:color w:val="000000"/>
+              </w:rPr>
+            </w:pPr>
+            <w:r>
+              <w:rPr>
+                <w:rFonts w:asciiTheme="minorHAnsi" w:hAnsiTheme="minorHAnsi" w:cstheme="minorHAnsi"/>
+                <w:color w:val="000000"/>
+              </w:rPr>
+              <w:t>Overall project progress</w:t>
+            </w:r>
+          </w:p>
+          <w:p>
+            <w:pPr>
+              <w:pStyle w:val="TableContents"/>
+              <w:numPr>
+                <w:ilvl w:val="0"/>
+                <w:numId w:val="3"/>
+              </w:numPr>
+              <w:rPr>
+                <w:rFonts w:asciiTheme="minorHAnsi" w:hAnsiTheme="minorHAnsi" w:cstheme="minorHAnsi"/>
+                <w:color w:val="000000"/>
+              </w:rPr>
+            </w:pPr>
+            <w:r>
+              <w:rPr>
+                <w:rFonts w:asciiTheme="minorHAnsi" w:hAnsiTheme="minorHAnsi" w:cstheme="minorHAnsi"/>
+                <w:color w:val="000000"/>
+              </w:rPr>
+              <w:t>Project could be slightly shifted to focus on students and trainees as a learning platform.</w:t>
+            </w:r>
+          </w:p>
+        </w:tc>
+        <w:tc>
+          <w:tcPr>
+            <w:tcW w:w="4748" w:type="dxa"/>
+          </w:tcPr>
+          <w:p>
+            <w:pPr>
+              <w:pStyle w:val="Textbody"/>
+              <w:rPr>
+                <w:rFonts w:asciiTheme="minorHAnsi" w:hAnsiTheme="minorHAnsi" w:cstheme="minorHAnsi"/>
+                <w:color w:val="000000"/>
+              </w:rPr>
+            </w:pPr>
+            <w:r>
+              <w:rPr>
+                <w:rFonts w:asciiTheme="minorHAnsi" w:hAnsiTheme="minorHAnsi" w:cstheme="minorHAnsi"/>
+                <w:color w:val="000000"/>
+              </w:rPr>
+              <w:t>During this meeting myself and Charles discussed the draft report feedback and all the various changes and improvements that could be made. This was discussed further and in more detail in-person later that same day.</w:t>
+            </w:r>
+          </w:p>
+        </w:tc>
+      </w:tr>
+      <w:tr>
+        <w:tc>
+          <w:tcPr>
+            <w:tcW w:w="2426" w:type="dxa"/>
+          </w:tcPr>
+          <w:p>
+            <w:pPr>
+              <w:pStyle w:val="Textbody"/>
+              <w:rPr>
+                <w:rFonts w:asciiTheme="minorHAnsi" w:hAnsiTheme="minorHAnsi" w:cstheme="minorHAnsi"/>
+                <w:color w:val="000000"/>
+              </w:rPr>
+            </w:pPr>
+            <w:r>
+              <w:rPr>
+                <w:rFonts w:asciiTheme="minorHAnsi" w:hAnsiTheme="minorHAnsi" w:cstheme="minorHAnsi"/>
+                <w:color w:val="000000"/>
+              </w:rPr>
+              <w:t>9</w:t>
+            </w:r>
+          </w:p>
+        </w:tc>
+        <w:tc>
+          <w:tcPr>
+            <w:tcW w:w="1397" w:type="dxa"/>
+          </w:tcPr>
+          <w:p>
+            <w:pPr>
+              <w:pStyle w:val="Textbody"/>
+              <w:rPr>
+                <w:rFonts w:asciiTheme="minorHAnsi" w:hAnsiTheme="minorHAnsi" w:cstheme="minorHAnsi"/>
+                <w:color w:val="000000"/>
+              </w:rPr>
+            </w:pPr>
+            <w:r>
+              <w:rPr>
+                <w:rFonts w:asciiTheme="minorHAnsi" w:hAnsiTheme="minorHAnsi" w:cstheme="minorHAnsi"/>
+                <w:color w:val="000000"/>
+              </w:rPr>
+              <w:t>11/04/2023</w:t>
+            </w:r>
+          </w:p>
+        </w:tc>
+        <w:tc>
+          <w:tcPr>
+            <w:tcW w:w="1701" w:type="dxa"/>
+          </w:tcPr>
+          <w:p>
+            <w:pPr>
+              <w:pStyle w:val="Textbody"/>
+              <w:rPr>
+                <w:rFonts w:asciiTheme="minorHAnsi" w:hAnsiTheme="minorHAnsi" w:cstheme="minorHAnsi"/>
+                <w:color w:val="000000"/>
+              </w:rPr>
+            </w:pPr>
+            <w:r>
+              <w:rPr>
+                <w:rFonts w:asciiTheme="minorHAnsi" w:hAnsiTheme="minorHAnsi" w:cstheme="minorHAnsi"/>
+                <w:color w:val="000000"/>
+              </w:rPr>
+              <w:t>30 Minutes</w:t>
+            </w:r>
+          </w:p>
+        </w:tc>
+        <w:tc>
+          <w:tcPr>
+            <w:tcW w:w="4182" w:type="dxa"/>
+          </w:tcPr>
+          <w:p>
+            <w:pPr>
+              <w:pStyle w:val="TableContents"/>
+              <w:numPr>
+                <w:ilvl w:val="0"/>
+                <w:numId w:val="3"/>
+              </w:numPr>
+              <w:rPr>
+                <w:rFonts w:asciiTheme="minorHAnsi" w:hAnsiTheme="minorHAnsi" w:cstheme="minorHAnsi"/>
+                <w:color w:val="000000"/>
+              </w:rPr>
+            </w:pPr>
+            <w:r>
+              <w:rPr>
+                <w:rFonts w:asciiTheme="minorHAnsi" w:hAnsiTheme="minorHAnsi" w:cstheme="minorHAnsi"/>
+                <w:color w:val="000000"/>
+              </w:rPr>
+              <w:t>Final meeting before milestone 5 deadline</w:t>
+            </w:r>
+          </w:p>
+          <w:p>
+            <w:pPr>
+              <w:pStyle w:val="TableContents"/>
+              <w:numPr>
+                <w:ilvl w:val="0"/>
+                <w:numId w:val="3"/>
+              </w:numPr>
+              <w:rPr>
+                <w:rFonts w:asciiTheme="minorHAnsi" w:hAnsiTheme="minorHAnsi" w:cstheme="minorHAnsi"/>
+                <w:color w:val="000000"/>
+              </w:rPr>
+            </w:pPr>
+            <w:r>
+              <w:rPr>
+                <w:rFonts w:asciiTheme="minorHAnsi" w:hAnsiTheme="minorHAnsi" w:cstheme="minorHAnsi"/>
+                <w:color w:val="000000"/>
+              </w:rPr>
+              <w:t>Discussed small aspects about the report</w:t>
+            </w:r>
+          </w:p>
+        </w:tc>
+        <w:tc>
+          <w:tcPr>
+            <w:tcW w:w="4748" w:type="dxa"/>
+          </w:tcPr>
+          <w:p>
+            <w:pPr>
+              <w:pStyle w:val="Textbody"/>
+              <w:rPr>
+                <w:rFonts w:asciiTheme="minorHAnsi" w:hAnsiTheme="minorHAnsi" w:cstheme="minorHAnsi"/>
+                <w:color w:val="000000"/>
+              </w:rPr>
+            </w:pPr>
+            <w:r>
+              <w:rPr>
+                <w:rFonts w:asciiTheme="minorHAnsi" w:hAnsiTheme="minorHAnsi" w:cstheme="minorHAnsi"/>
+                <w:color w:val="000000"/>
+              </w:rPr>
+              <w:t>Main point of discussing was regarding report word count and ways in which it can be reduced. Also, asked questions such as if the font is suitable and how the project should be uploaded on Moodle.</w:t>
             </w:r>
           </w:p>
         </w:tc>

</xml_diff>